<commit_message>
Datumsfilter auch für Übersicht
</commit_message>
<xml_diff>
--- a/doc/Anzeige filtern.docx
+++ b/doc/Anzeige filtern.docx
@@ -12,13 +12,198 @@
         <mc:AlternateContent>
           <mc:Choice Requires="wps">
             <w:drawing>
-              <wp:anchor distT="0" distB="0" distL="114300" distR="114300" simplePos="0" relativeHeight="251666432" behindDoc="0" locked="0" layoutInCell="1" allowOverlap="1" wp14:anchorId="4330D112" wp14:editId="42D16A51">
+              <wp:anchor distT="0" distB="0" distL="114300" distR="114300" simplePos="0" relativeHeight="251663360" behindDoc="0" locked="0" layoutInCell="1" allowOverlap="1" wp14:anchorId="73A1A22F" wp14:editId="1AD7CA88">
                 <wp:simplePos x="0" y="0"/>
                 <wp:positionH relativeFrom="column">
-                  <wp:posOffset>3103880</wp:posOffset>
+                  <wp:posOffset>4746625</wp:posOffset>
                 </wp:positionH>
                 <wp:positionV relativeFrom="paragraph">
-                  <wp:posOffset>4768850</wp:posOffset>
+                  <wp:posOffset>3521710</wp:posOffset>
+                </wp:positionV>
+                <wp:extent cx="1776730" cy="527685"/>
+                <wp:effectExtent l="0" t="0" r="13970" b="24765"/>
+                <wp:wrapNone/>
+                <wp:docPr id="6" name="Textfeld 6"/>
+                <wp:cNvGraphicFramePr/>
+                <a:graphic xmlns:a="http://schemas.openxmlformats.org/drawingml/2006/main">
+                  <a:graphicData uri="http://schemas.microsoft.com/office/word/2010/wordprocessingShape">
+                    <wps:wsp>
+                      <wps:cNvSpPr txBox="1"/>
+                      <wps:spPr>
+                        <a:xfrm>
+                          <a:off x="0" y="0"/>
+                          <a:ext cx="1776730" cy="527685"/>
+                        </a:xfrm>
+                        <a:prstGeom prst="rect">
+                          <a:avLst/>
+                        </a:prstGeom>
+                        <a:solidFill>
+                          <a:schemeClr val="lt1"/>
+                        </a:solidFill>
+                        <a:ln w="6350">
+                          <a:solidFill>
+                            <a:prstClr val="black"/>
+                          </a:solidFill>
+                        </a:ln>
+                        <a:effectLst/>
+                      </wps:spPr>
+                      <wps:style>
+                        <a:lnRef idx="0">
+                          <a:schemeClr val="accent1"/>
+                        </a:lnRef>
+                        <a:fillRef idx="0">
+                          <a:schemeClr val="accent1"/>
+                        </a:fillRef>
+                        <a:effectRef idx="0">
+                          <a:schemeClr val="accent1"/>
+                        </a:effectRef>
+                        <a:fontRef idx="minor">
+                          <a:schemeClr val="dk1"/>
+                        </a:fontRef>
+                      </wps:style>
+                      <wps:txbx>
+                        <w:txbxContent>
+                          <w:p>
+                            <w:pPr>
+                              <w:jc w:val="center"/>
+                            </w:pPr>
+                            <w:r>
+                              <w:t>Einzelne Buchungen inkl. Kommentare anzeigen</w:t>
+                            </w:r>
+                          </w:p>
+                        </w:txbxContent>
+                      </wps:txbx>
+                      <wps:bodyPr rot="0" spcFirstLastPara="0" vertOverflow="overflow" horzOverflow="overflow" vert="horz" wrap="square" lIns="91440" tIns="45720" rIns="91440" bIns="45720" numCol="1" spcCol="0" rtlCol="0" fromWordArt="0" anchor="t" anchorCtr="0" forceAA="0" compatLnSpc="1">
+                        <a:prstTxWarp prst="textNoShape">
+                          <a:avLst/>
+                        </a:prstTxWarp>
+                        <a:noAutofit/>
+                      </wps:bodyPr>
+                    </wps:wsp>
+                  </a:graphicData>
+                </a:graphic>
+                <wp14:sizeRelH relativeFrom="margin">
+                  <wp14:pctWidth>0</wp14:pctWidth>
+                </wp14:sizeRelH>
+              </wp:anchor>
+            </w:drawing>
+          </mc:Choice>
+          <mc:Fallback>
+            <w:pict>
+              <v:shapetype id="_x0000_t202" coordsize="21600,21600" o:spt="202" path="m,l,21600r21600,l21600,xe">
+                <v:stroke joinstyle="miter"/>
+                <v:path gradientshapeok="t" o:connecttype="rect"/>
+              </v:shapetype>
+              <v:shape id="Textfeld 6" o:spid="_x0000_s1026" type="#_x0000_t202" style="position:absolute;margin-left:373.75pt;margin-top:277.3pt;width:139.9pt;height:41.55pt;z-index:251663360;visibility:visible;mso-wrap-style:square;mso-width-percent:0;mso-wrap-distance-left:9pt;mso-wrap-distance-top:0;mso-wrap-distance-right:9pt;mso-wrap-distance-bottom:0;mso-position-horizontal:absolute;mso-position-horizontal-relative:text;mso-position-vertical:absolute;mso-position-vertical-relative:text;mso-width-percent:0;mso-width-relative:margin;v-text-anchor:top" o:gfxdata="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" fillcolor="white [3201]" strokeweight=".5pt">
+                <v:textbox>
+                  <w:txbxContent>
+                    <w:p>
+                      <w:pPr>
+                        <w:jc w:val="center"/>
+                      </w:pPr>
+                      <w:r>
+                        <w:t>Einzelne Buchungen inkl. Kommentare anzeigen</w:t>
+                      </w:r>
+                    </w:p>
+                  </w:txbxContent>
+                </v:textbox>
+              </v:shape>
+            </w:pict>
+          </mc:Fallback>
+        </mc:AlternateContent>
+      </w:r>
+      <w:r>
+        <w:rPr>
+          <w:noProof/>
+          <w:lang w:eastAsia="de-DE"/>
+        </w:rPr>
+        <mc:AlternateContent>
+          <mc:Choice Requires="wps">
+            <w:drawing>
+              <wp:anchor distT="0" distB="0" distL="114300" distR="114300" simplePos="0" relativeHeight="251664384" behindDoc="0" locked="0" layoutInCell="1" allowOverlap="1" wp14:anchorId="5F52B37A" wp14:editId="02BC3E85">
+                <wp:simplePos x="0" y="0"/>
+                <wp:positionH relativeFrom="column">
+                  <wp:posOffset>2023709</wp:posOffset>
+                </wp:positionH>
+                <wp:positionV relativeFrom="paragraph">
+                  <wp:posOffset>4527407</wp:posOffset>
+                </wp:positionV>
+                <wp:extent cx="1087864" cy="1660927"/>
+                <wp:effectExtent l="38100" t="38100" r="36195" b="15875"/>
+                <wp:wrapNone/>
+                <wp:docPr id="7" name="Gerade Verbindung mit Pfeil 7"/>
+                <wp:cNvGraphicFramePr/>
+                <a:graphic xmlns:a="http://schemas.openxmlformats.org/drawingml/2006/main">
+                  <a:graphicData uri="http://schemas.microsoft.com/office/word/2010/wordprocessingShape">
+                    <wps:wsp>
+                      <wps:cNvCnPr/>
+                      <wps:spPr>
+                        <a:xfrm flipH="1" flipV="1">
+                          <a:off x="0" y="0"/>
+                          <a:ext cx="1087864" cy="1660927"/>
+                        </a:xfrm>
+                        <a:prstGeom prst="straightConnector1">
+                          <a:avLst/>
+                        </a:prstGeom>
+                        <a:ln>
+                          <a:tailEnd type="arrow"/>
+                        </a:ln>
+                      </wps:spPr>
+                      <wps:style>
+                        <a:lnRef idx="1">
+                          <a:schemeClr val="accent1"/>
+                        </a:lnRef>
+                        <a:fillRef idx="0">
+                          <a:schemeClr val="accent1"/>
+                        </a:fillRef>
+                        <a:effectRef idx="0">
+                          <a:schemeClr val="accent1"/>
+                        </a:effectRef>
+                        <a:fontRef idx="minor">
+                          <a:schemeClr val="tx1"/>
+                        </a:fontRef>
+                      </wps:style>
+                      <wps:bodyPr/>
+                    </wps:wsp>
+                  </a:graphicData>
+                </a:graphic>
+                <wp14:sizeRelH relativeFrom="margin">
+                  <wp14:pctWidth>0</wp14:pctWidth>
+                </wp14:sizeRelH>
+                <wp14:sizeRelV relativeFrom="margin">
+                  <wp14:pctHeight>0</wp14:pctHeight>
+                </wp14:sizeRelV>
+              </wp:anchor>
+            </w:drawing>
+          </mc:Choice>
+          <mc:Fallback>
+            <w:pict>
+              <v:shapetype id="_x0000_t32" coordsize="21600,21600" o:spt="32" o:oned="t" path="m,l21600,21600e" filled="f">
+                <v:path arrowok="t" fillok="f" o:connecttype="none"/>
+                <o:lock v:ext="edit" shapetype="t"/>
+              </v:shapetype>
+              <v:shape id="Gerade Verbindung mit Pfeil 7" o:spid="_x0000_s1026" type="#_x0000_t32" style="position:absolute;margin-left:159.35pt;margin-top:356.5pt;width:85.65pt;height:130.8pt;flip:x y;z-index:251664384;visibility:visible;mso-wrap-style:square;mso-width-percent:0;mso-height-percent:0;mso-wrap-distance-left:9pt;mso-wrap-distance-top:0;mso-wrap-distance-right:9pt;mso-wrap-distance-bottom:0;mso-position-horizontal:absolute;mso-position-horizontal-relative:text;mso-position-vertical:absolute;mso-position-vertical-relative:text;mso-width-percent:0;mso-height-percent:0;mso-width-relative:margin;mso-height-relative:margin" o:gfxdata="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" strokecolor="#4579b8 [3044]">
+                <v:stroke endarrow="open"/>
+              </v:shape>
+            </w:pict>
+          </mc:Fallback>
+        </mc:AlternateContent>
+      </w:r>
+      <w:r>
+        <w:rPr>
+          <w:noProof/>
+          <w:lang w:eastAsia="de-DE"/>
+        </w:rPr>
+        <mc:AlternateContent>
+          <mc:Choice Requires="wps">
+            <w:drawing>
+              <wp:anchor distT="0" distB="0" distL="114300" distR="114300" simplePos="0" relativeHeight="251666432" behindDoc="0" locked="0" layoutInCell="1" allowOverlap="1" wp14:anchorId="0AB716B6" wp14:editId="2CEF05E8">
+                <wp:simplePos x="0" y="0"/>
+                <wp:positionH relativeFrom="column">
+                  <wp:posOffset>2788285</wp:posOffset>
+                </wp:positionH>
+                <wp:positionV relativeFrom="paragraph">
+                  <wp:posOffset>6191885</wp:posOffset>
                 </wp:positionV>
                 <wp:extent cx="1776730" cy="527685"/>
                 <wp:effectExtent l="0" t="0" r="13970" b="24765"/>
@@ -67,6 +252,8 @@
                             <w:r>
                               <w:t>„von“ und „bis“ auswählen, um die Anzeige zu filtern</w:t>
                             </w:r>
+                            <w:bookmarkStart w:id="0" w:name="_GoBack"/>
+                            <w:bookmarkEnd w:id="0"/>
                           </w:p>
                         </w:txbxContent>
                       </wps:txbx>
@@ -87,17 +274,15 @@
           </mc:Choice>
           <mc:Fallback>
             <w:pict>
-              <v:shapetype id="_x0000_t202" coordsize="21600,21600" o:spt="202" path="m,l,21600r21600,l21600,xe">
-                <v:stroke joinstyle="miter"/>
-                <v:path gradientshapeok="t" o:connecttype="rect"/>
-              </v:shapetype>
-              <v:shape id="Textfeld 8" o:spid="_x0000_s1026" type="#_x0000_t202" style="position:absolute;margin-left:244.4pt;margin-top:375.5pt;width:139.9pt;height:41.55pt;z-index:251666432;visibility:visible;mso-wrap-style:square;mso-width-percent:0;mso-wrap-distance-left:9pt;mso-wrap-distance-top:0;mso-wrap-distance-right:9pt;mso-wrap-distance-bottom:0;mso-position-horizontal:absolute;mso-position-horizontal-relative:text;mso-position-vertical:absolute;mso-position-vertical-relative:text;mso-width-percent:0;mso-width-relative:margin;v-text-anchor:top" o:gfxdata="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" fillcolor="white [3201]" strokeweight=".5pt">
+              <v:shape id="Textfeld 8" o:spid="_x0000_s1027" type="#_x0000_t202" style="position:absolute;margin-left:219.55pt;margin-top:487.55pt;width:139.9pt;height:41.55pt;z-index:251666432;visibility:visible;mso-wrap-style:square;mso-width-percent:0;mso-wrap-distance-left:9pt;mso-wrap-distance-top:0;mso-wrap-distance-right:9pt;mso-wrap-distance-bottom:0;mso-position-horizontal:absolute;mso-position-horizontal-relative:text;mso-position-vertical:absolute;mso-position-vertical-relative:text;mso-width-percent:0;mso-width-relative:margin;v-text-anchor:top" o:gfxdata="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" fillcolor="white [3201]" strokeweight=".5pt">
                 <v:textbox>
                   <w:txbxContent>
                     <w:p>
                       <w:r>
                         <w:t>„von“ und „bis“ auswählen, um die Anzeige zu filtern</w:t>
                       </w:r>
+                      <w:bookmarkStart w:id="1" w:name="_GoBack"/>
+                      <w:bookmarkEnd w:id="1"/>
                     </w:p>
                   </w:txbxContent>
                 </v:textbox>
@@ -114,27 +299,27 @@
         <mc:AlternateContent>
           <mc:Choice Requires="wps">
             <w:drawing>
-              <wp:anchor distT="0" distB="0" distL="114300" distR="114300" simplePos="0" relativeHeight="251664384" behindDoc="0" locked="0" layoutInCell="1" allowOverlap="1" wp14:anchorId="28AAE863" wp14:editId="3FA1F495">
+              <wp:anchor distT="0" distB="0" distL="114300" distR="114300" simplePos="0" relativeHeight="251659264" behindDoc="0" locked="0" layoutInCell="1" allowOverlap="1" wp14:anchorId="68C2722E" wp14:editId="06A348A9">
                 <wp:simplePos x="0" y="0"/>
                 <wp:positionH relativeFrom="column">
-                  <wp:posOffset>2216892</wp:posOffset>
+                  <wp:posOffset>864612</wp:posOffset>
                 </wp:positionH>
                 <wp:positionV relativeFrom="paragraph">
-                  <wp:posOffset>3387627</wp:posOffset>
+                  <wp:posOffset>2344438</wp:posOffset>
                 </wp:positionV>
-                <wp:extent cx="1481071" cy="1384478"/>
-                <wp:effectExtent l="38100" t="38100" r="24130" b="25400"/>
+                <wp:extent cx="1603418" cy="740410"/>
+                <wp:effectExtent l="38100" t="0" r="15875" b="59690"/>
                 <wp:wrapNone/>
-                <wp:docPr id="7" name="Gerade Verbindung mit Pfeil 7"/>
+                <wp:docPr id="3" name="Gerade Verbindung mit Pfeil 3"/>
                 <wp:cNvGraphicFramePr/>
                 <a:graphic xmlns:a="http://schemas.openxmlformats.org/drawingml/2006/main">
                   <a:graphicData uri="http://schemas.microsoft.com/office/word/2010/wordprocessingShape">
                     <wps:wsp>
                       <wps:cNvCnPr/>
                       <wps:spPr>
-                        <a:xfrm flipH="1" flipV="1">
+                        <a:xfrm flipH="1">
                           <a:off x="0" y="0"/>
-                          <a:ext cx="1481071" cy="1384478"/>
+                          <a:ext cx="1603418" cy="740410"/>
                         </a:xfrm>
                         <a:prstGeom prst="straightConnector1">
                           <a:avLst/>
@@ -161,16 +346,15 @@
                     </wps:wsp>
                   </a:graphicData>
                 </a:graphic>
+                <wp14:sizeRelH relativeFrom="margin">
+                  <wp14:pctWidth>0</wp14:pctWidth>
+                </wp14:sizeRelH>
               </wp:anchor>
             </w:drawing>
           </mc:Choice>
           <mc:Fallback>
             <w:pict>
-              <v:shapetype id="_x0000_t32" coordsize="21600,21600" o:spt="32" o:oned="t" path="m,l21600,21600e" filled="f">
-                <v:path arrowok="t" fillok="f" o:connecttype="none"/>
-                <o:lock v:ext="edit" shapetype="t"/>
-              </v:shapetype>
-              <v:shape id="Gerade Verbindung mit Pfeil 7" o:spid="_x0000_s1026" type="#_x0000_t32" style="position:absolute;margin-left:174.55pt;margin-top:266.75pt;width:116.6pt;height:109pt;flip:x y;z-index:251664384;visibility:visible;mso-wrap-style:square;mso-wrap-distance-left:9pt;mso-wrap-distance-top:0;mso-wrap-distance-right:9pt;mso-wrap-distance-bottom:0;mso-position-horizontal:absolute;mso-position-horizontal-relative:text;mso-position-vertical:absolute;mso-position-vertical-relative:text" o:gfxdata="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" strokecolor="#4579b8 [3044]">
+              <v:shape id="Gerade Verbindung mit Pfeil 3" o:spid="_x0000_s1026" type="#_x0000_t32" style="position:absolute;margin-left:68.1pt;margin-top:184.6pt;width:126.25pt;height:58.3pt;flip:x;z-index:251659264;visibility:visible;mso-wrap-style:square;mso-width-percent:0;mso-wrap-distance-left:9pt;mso-wrap-distance-top:0;mso-wrap-distance-right:9pt;mso-wrap-distance-bottom:0;mso-position-horizontal:absolute;mso-position-horizontal-relative:text;mso-position-vertical:absolute;mso-position-vertical-relative:text;mso-width-percent:0;mso-width-relative:margin" o:gfxdata="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" strokecolor="#4579b8 [3044]">
                 <v:stroke endarrow="open"/>
               </v:shape>
             </w:pict>
@@ -185,186 +369,15 @@
         <mc:AlternateContent>
           <mc:Choice Requires="wps">
             <w:drawing>
-              <wp:anchor distT="0" distB="0" distL="114300" distR="114300" simplePos="0" relativeHeight="251663360" behindDoc="0" locked="0" layoutInCell="1" allowOverlap="1" wp14:anchorId="453AE5BA" wp14:editId="7F8BFCD7">
+              <wp:anchor distT="0" distB="0" distL="114300" distR="114300" simplePos="0" relativeHeight="251660288" behindDoc="0" locked="0" layoutInCell="1" allowOverlap="1" wp14:anchorId="41273384" wp14:editId="17F02AAB">
                 <wp:simplePos x="0" y="0"/>
                 <wp:positionH relativeFrom="column">
-                  <wp:posOffset>-526309</wp:posOffset>
+                  <wp:posOffset>2467610</wp:posOffset>
                 </wp:positionH>
                 <wp:positionV relativeFrom="paragraph">
-                  <wp:posOffset>4334224</wp:posOffset>
+                  <wp:posOffset>2040255</wp:posOffset>
                 </wp:positionV>
-                <wp:extent cx="1777285" cy="527685"/>
-                <wp:effectExtent l="0" t="0" r="13970" b="24765"/>
-                <wp:wrapNone/>
-                <wp:docPr id="6" name="Textfeld 6"/>
-                <wp:cNvGraphicFramePr/>
-                <a:graphic xmlns:a="http://schemas.openxmlformats.org/drawingml/2006/main">
-                  <a:graphicData uri="http://schemas.microsoft.com/office/word/2010/wordprocessingShape">
-                    <wps:wsp>
-                      <wps:cNvSpPr txBox="1"/>
-                      <wps:spPr>
-                        <a:xfrm>
-                          <a:off x="0" y="0"/>
-                          <a:ext cx="1777285" cy="527685"/>
-                        </a:xfrm>
-                        <a:prstGeom prst="rect">
-                          <a:avLst/>
-                        </a:prstGeom>
-                        <a:solidFill>
-                          <a:schemeClr val="lt1"/>
-                        </a:solidFill>
-                        <a:ln w="6350">
-                          <a:solidFill>
-                            <a:prstClr val="black"/>
-                          </a:solidFill>
-                        </a:ln>
-                        <a:effectLst/>
-                      </wps:spPr>
-                      <wps:style>
-                        <a:lnRef idx="0">
-                          <a:schemeClr val="accent1"/>
-                        </a:lnRef>
-                        <a:fillRef idx="0">
-                          <a:schemeClr val="accent1"/>
-                        </a:fillRef>
-                        <a:effectRef idx="0">
-                          <a:schemeClr val="accent1"/>
-                        </a:effectRef>
-                        <a:fontRef idx="minor">
-                          <a:schemeClr val="dk1"/>
-                        </a:fontRef>
-                      </wps:style>
-                      <wps:txbx>
-                        <w:txbxContent>
-                          <w:p>
-                            <w:r>
-                              <w:t>Aktivieren</w:t>
-                            </w:r>
-                            <w:r>
-                              <w:t>, Kommentare anzuzeigen</w:t>
-                            </w:r>
-                          </w:p>
-                        </w:txbxContent>
-                      </wps:txbx>
-                      <wps:bodyPr rot="0" spcFirstLastPara="0" vertOverflow="overflow" horzOverflow="overflow" vert="horz" wrap="square" lIns="91440" tIns="45720" rIns="91440" bIns="45720" numCol="1" spcCol="0" rtlCol="0" fromWordArt="0" anchor="t" anchorCtr="0" forceAA="0" compatLnSpc="1">
-                        <a:prstTxWarp prst="textNoShape">
-                          <a:avLst/>
-                        </a:prstTxWarp>
-                        <a:noAutofit/>
-                      </wps:bodyPr>
-                    </wps:wsp>
-                  </a:graphicData>
-                </a:graphic>
-                <wp14:sizeRelH relativeFrom="margin">
-                  <wp14:pctWidth>0</wp14:pctWidth>
-                </wp14:sizeRelH>
-              </wp:anchor>
-            </w:drawing>
-          </mc:Choice>
-          <mc:Fallback>
-            <w:pict>
-              <v:shape id="Textfeld 6" o:spid="_x0000_s1027" type="#_x0000_t202" style="position:absolute;margin-left:-41.45pt;margin-top:341.3pt;width:139.95pt;height:41.55pt;z-index:251663360;visibility:visible;mso-wrap-style:square;mso-width-percent:0;mso-wrap-distance-left:9pt;mso-wrap-distance-top:0;mso-wrap-distance-right:9pt;mso-wrap-distance-bottom:0;mso-position-horizontal:absolute;mso-position-horizontal-relative:text;mso-position-vertical:absolute;mso-position-vertical-relative:text;mso-width-percent:0;mso-width-relative:margin;v-text-anchor:top" o:gfxdata="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" fillcolor="white [3201]" strokeweight=".5pt">
-                <v:textbox>
-                  <w:txbxContent>
-                    <w:p>
-                      <w:r>
-                        <w:t>Aktivieren</w:t>
-                      </w:r>
-                      <w:r>
-                        <w:t>, Kommentare anzuzeigen</w:t>
-                      </w:r>
-                    </w:p>
-                  </w:txbxContent>
-                </v:textbox>
-              </v:shape>
-            </w:pict>
-          </mc:Fallback>
-        </mc:AlternateContent>
-      </w:r>
-      <w:r>
-        <w:rPr>
-          <w:noProof/>
-          <w:lang w:eastAsia="de-DE"/>
-        </w:rPr>
-        <mc:AlternateContent>
-          <mc:Choice Requires="wps">
-            <w:drawing>
-              <wp:anchor distT="0" distB="0" distL="114300" distR="114300" simplePos="0" relativeHeight="251661312" behindDoc="0" locked="0" layoutInCell="1" allowOverlap="1" wp14:anchorId="19E2B7AB" wp14:editId="29ACE78D">
-                <wp:simplePos x="0" y="0"/>
-                <wp:positionH relativeFrom="column">
-                  <wp:posOffset>-384641</wp:posOffset>
-                </wp:positionH>
-                <wp:positionV relativeFrom="paragraph">
-                  <wp:posOffset>3336111</wp:posOffset>
-                </wp:positionV>
-                <wp:extent cx="1242811" cy="895082"/>
-                <wp:effectExtent l="0" t="38100" r="52705" b="19685"/>
-                <wp:wrapNone/>
-                <wp:docPr id="5" name="Gerade Verbindung mit Pfeil 5"/>
-                <wp:cNvGraphicFramePr/>
-                <a:graphic xmlns:a="http://schemas.openxmlformats.org/drawingml/2006/main">
-                  <a:graphicData uri="http://schemas.microsoft.com/office/word/2010/wordprocessingShape">
-                    <wps:wsp>
-                      <wps:cNvCnPr/>
-                      <wps:spPr>
-                        <a:xfrm flipV="1">
-                          <a:off x="0" y="0"/>
-                          <a:ext cx="1242811" cy="895082"/>
-                        </a:xfrm>
-                        <a:prstGeom prst="straightConnector1">
-                          <a:avLst/>
-                        </a:prstGeom>
-                        <a:ln>
-                          <a:tailEnd type="arrow"/>
-                        </a:ln>
-                      </wps:spPr>
-                      <wps:style>
-                        <a:lnRef idx="1">
-                          <a:schemeClr val="accent1"/>
-                        </a:lnRef>
-                        <a:fillRef idx="0">
-                          <a:schemeClr val="accent1"/>
-                        </a:fillRef>
-                        <a:effectRef idx="0">
-                          <a:schemeClr val="accent1"/>
-                        </a:effectRef>
-                        <a:fontRef idx="minor">
-                          <a:schemeClr val="tx1"/>
-                        </a:fontRef>
-                      </wps:style>
-                      <wps:bodyPr/>
-                    </wps:wsp>
-                  </a:graphicData>
-                </a:graphic>
-              </wp:anchor>
-            </w:drawing>
-          </mc:Choice>
-          <mc:Fallback>
-            <w:pict>
-              <v:shape id="Gerade Verbindung mit Pfeil 5" o:spid="_x0000_s1026" type="#_x0000_t32" style="position:absolute;margin-left:-30.3pt;margin-top:262.7pt;width:97.85pt;height:70.5pt;flip:y;z-index:251661312;visibility:visible;mso-wrap-style:square;mso-wrap-distance-left:9pt;mso-wrap-distance-top:0;mso-wrap-distance-right:9pt;mso-wrap-distance-bottom:0;mso-position-horizontal:absolute;mso-position-horizontal-relative:text;mso-position-vertical:absolute;mso-position-vertical-relative:text" o:gfxdata="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" strokecolor="#4579b8 [3044]">
-                <v:stroke endarrow="open"/>
-              </v:shape>
-            </w:pict>
-          </mc:Fallback>
-        </mc:AlternateContent>
-      </w:r>
-      <w:r>
-        <w:rPr>
-          <w:noProof/>
-          <w:lang w:eastAsia="de-DE"/>
-        </w:rPr>
-        <mc:AlternateContent>
-          <mc:Choice Requires="wps">
-            <w:drawing>
-              <wp:anchor distT="0" distB="0" distL="114300" distR="114300" simplePos="0" relativeHeight="251660288" behindDoc="0" locked="0" layoutInCell="1" allowOverlap="1" wp14:anchorId="4E83E99F" wp14:editId="35A6560C">
-                <wp:simplePos x="0" y="0"/>
-                <wp:positionH relativeFrom="column">
-                  <wp:posOffset>3543416</wp:posOffset>
-                </wp:positionH>
-                <wp:positionV relativeFrom="paragraph">
-                  <wp:posOffset>2022466</wp:posOffset>
-                </wp:positionV>
-                <wp:extent cx="1126902" cy="528034"/>
+                <wp:extent cx="1126490" cy="527685"/>
                 <wp:effectExtent l="0" t="0" r="16510" b="24765"/>
                 <wp:wrapNone/>
                 <wp:docPr id="4" name="Textfeld 4"/>
@@ -376,7 +389,7 @@
                       <wps:spPr>
                         <a:xfrm>
                           <a:off x="0" y="0"/>
-                          <a:ext cx="1126902" cy="528034"/>
+                          <a:ext cx="1126490" cy="527685"/>
                         </a:xfrm>
                         <a:prstGeom prst="rect">
                           <a:avLst/>
@@ -428,7 +441,7 @@
           </mc:Choice>
           <mc:Fallback>
             <w:pict>
-              <v:shape id="Textfeld 4" o:spid="_x0000_s1028" type="#_x0000_t202" style="position:absolute;margin-left:279pt;margin-top:159.25pt;width:88.75pt;height:41.6pt;z-index:251660288;visibility:visible;mso-wrap-style:square;mso-wrap-distance-left:9pt;mso-wrap-distance-top:0;mso-wrap-distance-right:9pt;mso-wrap-distance-bottom:0;mso-position-horizontal:absolute;mso-position-horizontal-relative:text;mso-position-vertical:absolute;mso-position-vertical-relative:text;v-text-anchor:top" o:gfxdata="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" fillcolor="white [3201]" strokeweight=".5pt">
+              <v:shape id="Textfeld 4" o:spid="_x0000_s1028" type="#_x0000_t202" style="position:absolute;margin-left:194.3pt;margin-top:160.65pt;width:88.7pt;height:41.55pt;z-index:251660288;visibility:visible;mso-wrap-style:square;mso-wrap-distance-left:9pt;mso-wrap-distance-top:0;mso-wrap-distance-right:9pt;mso-wrap-distance-bottom:0;mso-position-horizontal:absolute;mso-position-horizontal-relative:text;mso-position-vertical:absolute;mso-position-vertical-relative:text;v-text-anchor:top" o:gfxdata="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" fillcolor="white [3201]" strokeweight=".5pt">
                 <v:textbox>
                   <w:txbxContent>
                     <w:p>
@@ -451,18 +464,18 @@
         <mc:AlternateContent>
           <mc:Choice Requires="wps">
             <w:drawing>
-              <wp:anchor distT="0" distB="0" distL="114300" distR="114300" simplePos="0" relativeHeight="251659264" behindDoc="0" locked="0" layoutInCell="1" allowOverlap="1">
+              <wp:anchor distT="0" distB="0" distL="114300" distR="114300" simplePos="0" relativeHeight="251661312" behindDoc="0" locked="0" layoutInCell="1" allowOverlap="1" wp14:anchorId="179E3C90" wp14:editId="2C862C11">
                 <wp:simplePos x="0" y="0"/>
                 <wp:positionH relativeFrom="column">
-                  <wp:posOffset>2332802</wp:posOffset>
+                  <wp:posOffset>4566911</wp:posOffset>
                 </wp:positionH>
                 <wp:positionV relativeFrom="paragraph">
-                  <wp:posOffset>2344438</wp:posOffset>
+                  <wp:posOffset>4005598</wp:posOffset>
                 </wp:positionV>
-                <wp:extent cx="1165538" cy="740535"/>
-                <wp:effectExtent l="38100" t="0" r="15875" b="59690"/>
+                <wp:extent cx="1242810" cy="437882"/>
+                <wp:effectExtent l="38100" t="0" r="14605" b="76835"/>
                 <wp:wrapNone/>
-                <wp:docPr id="3" name="Gerade Verbindung mit Pfeil 3"/>
+                <wp:docPr id="5" name="Gerade Verbindung mit Pfeil 5"/>
                 <wp:cNvGraphicFramePr/>
                 <a:graphic xmlns:a="http://schemas.openxmlformats.org/drawingml/2006/main">
                   <a:graphicData uri="http://schemas.microsoft.com/office/word/2010/wordprocessingShape">
@@ -471,7 +484,7 @@
                       <wps:spPr>
                         <a:xfrm flipH="1">
                           <a:off x="0" y="0"/>
-                          <a:ext cx="1165538" cy="740535"/>
+                          <a:ext cx="1242810" cy="437882"/>
                         </a:xfrm>
                         <a:prstGeom prst="straightConnector1">
                           <a:avLst/>
@@ -498,12 +511,18 @@
                     </wps:wsp>
                   </a:graphicData>
                 </a:graphic>
+                <wp14:sizeRelH relativeFrom="margin">
+                  <wp14:pctWidth>0</wp14:pctWidth>
+                </wp14:sizeRelH>
+                <wp14:sizeRelV relativeFrom="margin">
+                  <wp14:pctHeight>0</wp14:pctHeight>
+                </wp14:sizeRelV>
               </wp:anchor>
             </w:drawing>
           </mc:Choice>
           <mc:Fallback>
             <w:pict>
-              <v:shape id="Gerade Verbindung mit Pfeil 3" o:spid="_x0000_s1026" type="#_x0000_t32" style="position:absolute;margin-left:183.7pt;margin-top:184.6pt;width:91.75pt;height:58.3pt;flip:x;z-index:251659264;visibility:visible;mso-wrap-style:square;mso-wrap-distance-left:9pt;mso-wrap-distance-top:0;mso-wrap-distance-right:9pt;mso-wrap-distance-bottom:0;mso-position-horizontal:absolute;mso-position-horizontal-relative:text;mso-position-vertical:absolute;mso-position-vertical-relative:text" o:gfxdata="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" strokecolor="#4579b8 [3044]">
+              <v:shape id="Gerade Verbindung mit Pfeil 5" o:spid="_x0000_s1026" type="#_x0000_t32" style="position:absolute;margin-left:359.6pt;margin-top:315.4pt;width:97.85pt;height:34.5pt;flip:x;z-index:251661312;visibility:visible;mso-wrap-style:square;mso-width-percent:0;mso-height-percent:0;mso-wrap-distance-left:9pt;mso-wrap-distance-top:0;mso-wrap-distance-right:9pt;mso-wrap-distance-bottom:0;mso-position-horizontal:absolute;mso-position-horizontal-relative:text;mso-position-vertical:absolute;mso-position-vertical-relative:text;mso-width-percent:0;mso-height-percent:0;mso-width-relative:margin;mso-height-relative:margin" o:gfxdata="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" strokecolor="#4579b8 [3044]">
                 <v:stroke endarrow="open"/>
               </v:shape>
             </w:pict>
@@ -516,10 +535,10 @@
           <w:lang w:eastAsia="de-DE"/>
         </w:rPr>
         <w:drawing>
-          <wp:inline distT="0" distB="0" distL="0" distR="0" wp14:anchorId="6506375F" wp14:editId="138FA7BF">
-            <wp:extent cx="5760720" cy="4118125"/>
+          <wp:inline distT="0" distB="0" distL="0" distR="0" wp14:anchorId="33274340" wp14:editId="5E62D8A2">
+            <wp:extent cx="5760720" cy="5947518"/>
             <wp:effectExtent l="0" t="0" r="0" b="0"/>
-            <wp:docPr id="2" name="Grafik 2"/>
+            <wp:docPr id="1" name="Grafik 1"/>
             <wp:cNvGraphicFramePr>
               <a:graphicFrameLocks xmlns:a="http://schemas.openxmlformats.org/drawingml/2006/main" noChangeAspect="1"/>
             </wp:cNvGraphicFramePr>
@@ -539,7 +558,7 @@
                   <pic:spPr>
                     <a:xfrm>
                       <a:off x="0" y="0"/>
-                      <a:ext cx="5760720" cy="4118125"/>
+                      <a:ext cx="5760720" cy="5947518"/>
                     </a:xfrm>
                     <a:prstGeom prst="rect">
                       <a:avLst/>
@@ -671,8 +690,6 @@
       </w:rPr>
       <w:t>Thorsten Freimann, 2018</w:t>
     </w:r>
-    <w:bookmarkStart w:id="0" w:name="_GoBack"/>
-    <w:bookmarkEnd w:id="0"/>
   </w:p>
 </w:hdr>
 </file>

</xml_diff>